<commit_message>
bnc#820504 VML import: don't anchor shapes TO_PAGE
In theory, this is a problem because Word formats only support AT_CHAR
and AS_CHAR, so importing something as AT_PAGE is buggy.

In practice, this also leads to unvisible shapes, since
2a28f6c4daecc1f41e272658feb4597044aff69f.

Change-Id: Ie730d67a789ef12734cede1f9b6c27764a66f237
</commit_message>
<xml_diff>
--- a/sw/qa/extras/ooxmlimport/data/n820504.docx
+++ b/sw/qa/extras/ooxmlimport/data/n820504.docx
@@ -1,6 +1,6 @@
 
 <file path=word/document.xml><?xml version="1.0" encoding="utf-8"?>
-<w:document xmlns:ve="http://schemas.openxmlformats.org/markup-compatibility/2006" xmlns:o="urn:schemas-microsoft-com:office:office" xmlns:r="http://schemas.openxmlformats.org/officeDocument/2006/relationships" xmlns:m="http://schemas.openxmlformats.org/officeDocument/2006/math" xmlns:v="urn:schemas-microsoft-com:vml" xmlns:wp="http://schemas.openxmlformats.org/drawingml/2006/wordprocessingDrawing" xmlns:w10="urn:schemas-microsoft-com:office:word" xmlns:w="http://schemas.openxmlformats.org/wordprocessingml/2006/main" xmlns:wne="http://schemas.microsoft.com/office/word/2006/wordml">
+<w:document xmlns:wpc="http://schemas.microsoft.com/office/word/2010/wordprocessingCanvas" xmlns:mc="http://schemas.openxmlformats.org/markup-compatibility/2006" xmlns:o="urn:schemas-microsoft-com:office:office" xmlns:r="http://schemas.openxmlformats.org/officeDocument/2006/relationships" xmlns:m="http://schemas.openxmlformats.org/officeDocument/2006/math" xmlns:v="urn:schemas-microsoft-com:vml" xmlns:wp14="http://schemas.microsoft.com/office/word/2010/wordprocessingDrawing" xmlns:wp="http://schemas.openxmlformats.org/drawingml/2006/wordprocessingDrawing" xmlns:w10="urn:schemas-microsoft-com:office:word" xmlns:w="http://schemas.openxmlformats.org/wordprocessingml/2006/main" xmlns:w14="http://schemas.microsoft.com/office/word/2010/wordml" xmlns:w15="http://schemas.microsoft.com/office/word/2012/wordml" xmlns:wpg="http://schemas.microsoft.com/office/word/2010/wordprocessingGroup" xmlns:wpi="http://schemas.microsoft.com/office/word/2010/wordprocessingInk" xmlns:wne="http://schemas.microsoft.com/office/word/2006/wordml" xmlns:wps="http://schemas.microsoft.com/office/word/2010/wordprocessingShape">
   <w:body>
     <w:tbl>
       <w:tblPr>
@@ -156,6 +156,27 @@
       <w:pPr>
         <w:jc w:val="both"/>
       </w:pPr>
+    </w:p>
+    <w:p>
+      <w:r>
+        <w:rPr>
+          <w:noProof/>
+          <w:lang w:eastAsia="en-US"/>
+        </w:rPr>
+        <w:pict>
+          <v:group w14:anchorId="6BFB052C" id="Group 53" o:spid="_x0000_s1026" alt="Two-color background designed to look like a plaque" style="position:absolute;margin-left:0;margin-top:0;width:10in;height:540pt;z-index:-251658240;mso-position-horizontal:center;mso-position-horizontal-relative:page;mso-position-vertical:center;mso-position-vertical-relative:page" coordsize="91440,68580">
+            <o:lock v:ext="edit" aspectratio="t"/>
+            <v:shape id="Freeform 3" o:spid="_x0000_s1028" style="position:absolute;width:91440;height:68580;visibility:visible;mso-wrap-style:square;v-text-anchor:top" coordsize="5760,4320" path="m394,4299r,11l396,4320r-2,l396,4315r-2,-16xm379,4261r5,7l394,4299r-8,21l354,4320r25,-59xm374,4252r5,7l379,4261r-5,-9l374,4252xm5407,4231r-36,89l5364,4320r3,-28l5376,4269r14,-21l5407,4231xm351,4231r16,12l374,4252r-28,68l314,4320r37,-89xm344,4224r7,5l351,4231r-7,-5l344,4224xm318,4214r24,10l344,4226r-39,94l274,4320r44,-106xm314,4212r4,l318,4214r-4,-2xm5496,4210r7,2l5496,4210r,xm5456,4208r-45,112l5379,4320r41,-98l5437,4214r19,-6xm279,4208r,l271,4208r,l279,4208xm5474,4208r22,2l5451,4320r-31,l5465,4208r9,xm286,4208r12,l311,4210r-46,110l234,4320r45,-112l286,4208xm285,4189r-9,7l276,4196r9,-7xm293,4177r-2,3l285,4189r8,-12xm312,4131r-1,9l300,4166r-7,11l312,4131xm314,4112r,16l312,4131r2,-19xm314,4105r,7l314,4105r,xm302,4060r9,24l314,4105r-38,91l269,4203r-18,11l267,4208r4,l225,4320r-31,l302,4060xm300,4058r2,2l302,4060r-2,-2xm297,4051r3,7l297,4053r,-2xm5645,4046r5,9l5650,4055r-5,-7l5645,4046xm110,4030r,9l110,4041r,-11xm276,4029r7,5l297,4053,185,4320r-31,l276,4029xm5622,4025r16,14l5645,4048r-114,272l5500,4320r122,-295xm269,4022r7,5l276,4029r-7,-6l269,4022xm110,4020r,10l108,4020r2,xm5617,4018r5,5l5622,4025r-5,-7l5617,4018xm5496,4018r-48,115l5446,4123r,-11l5449,4084r9,-26l5475,4035r21,-17xm152,4015l24,4320r-24,l,4303,110,4041r-2,7l105,4065r15,-26l145,4018r7,-3xm162,4009r,l152,4015r,l162,4009xm243,4008r14,7l269,4023,145,4320r-32,l243,4008xm5591,4006r24,12l5617,4018r-126,302l5460,4320r43,-108l5509,4214r-4,-4l5591,4006xm5589,4006r2,l5591,4006r-2,xm236,4006r7,2l243,4008r-7,-2l236,4006xm5587,4004r,2l5589,4006r-2,-2xm5582,4004r5,l5582,4004r,xm197,4001l65,4320r-32,l162,4009r11,-3l197,4001xm5544,4001r-75,179l5458,4165r-7,-18l5507,4011r17,-5l5544,4001xm5552,4001r,l5544,4001r8,xm206,4001r26,3l236,4006,105,4320r-32,l206,4001xm5556,4001r26,3l5498,4207r-12,-9l5474,4187r78,-186l5556,4001xm204,4001r-7,l197,4001r7,xm96,3976r10,25l108,4020,,4282r,-75l96,3976xm96,3974r,2l96,3976r,-2xm94,3973r2,l96,3974r-2,-1xm91,3967r3,6l91,3967r,xm5687,3946r-37,88l5650,4030r4,-31l5667,3971r20,-25xm70,3945r9,7l91,3967,,4186r,-75l70,3945xm63,3938r7,5l70,3945r-7,-6l63,3938xm5699,3936r,2l5694,3939r5,-3xm37,3926r19,8l63,3939,,4090r,-75l37,3926xm30,3922r7,4l37,3926r-7,-4xm5737,3920r-166,400l5540,4320r110,-265l5655,4065r-3,-16l5699,3938r16,-11l5737,3920xm,3919r30,3l,3994r,-75l,3919xm5760,3919r,401l5739,4320r21,-49l5760,4250r-30,70l5699,4320r61,-145l5760,4154r-70,166l5659,4320r101,-241l5760,4058r-108,262l5620,4320r140,-337l5760,3962r-148,358l5580,4320r166,-401l5760,3919xm518,569r-55,44l400,648r-68,27l260,695r,2929l332,3643r68,28l463,3707r57,44l571,3802r43,55l651,3919r28,66l696,4055r4368,l5081,3985r28,-65l5144,3857r45,-55l5240,3751r57,-44l5360,3671r68,-28l5500,3624r,-2929l5428,675r-68,-27l5297,613r-55,-44l518,569xm5729,396r3,l5729,396r,xm30,394r,2l21,398r9,-4xm5667,349r6,7l5673,358r-6,-9xm5760,340r,60l5748,400r-12,-2l5760,340xm5570,316r,2l5561,318r,l5570,316xm223,316r,l215,318r,-2l223,316xm178,314r5,2l183,316r-5,-2xm5530,314r,l5530,314r,xm176,314r2,l176,314r,xm176,314r,l176,314r,xm5526,314r4,l5528,314r-2,xm5523,312r3,2l5523,312r,xm5652,309r,2l5652,311r,-2xm110,302r-9,31l86,360r24,-58xm262,302r-2,l260,302r2,xm5617,298r,l5606,305r11,-7xm143,298r5,4l148,302r-7,-4l143,298xm5650,295r,7l5650,295r,xm5489,295r7,5l5496,300r-7,-5l5489,295xm274,293r-9,5l262,302r12,-9xm110,288r,l110,288r,xm113,271r7,7l119,278r-6,-7xm5463,265r6,7l5467,272r-5,-7l5463,265xm682,248r4396,l5091,307r20,60l5140,422r35,55l5217,525r49,44l5320,607r59,34l5446,665r70,16l5516,3638r-70,15l5379,3678r-59,33l5266,3749r-49,44l5175,3842r-35,54l5111,3952r-20,59l5078,4070r-4396,l669,4011r-21,-59l620,3896r-35,-54l543,3793r-49,-44l440,3711r-61,-33l314,3653r-70,-15l244,681r70,-16l379,641r61,-34l494,569r49,-44l585,477r35,-55l648,367r21,-60l682,248xm5760,244r,75l5729,396r-13,-5l5702,384r58,-140xm5446,218r2,7l5448,225r-2,-7xm314,195r,2l314,206r-3,28l300,260r-12,18l274,293r40,-98xm312,189r2,6l314,195r-2,-6xm5760,148r,75l5695,379r-15,-14l5673,356r87,-208xm295,145r9,12l311,182,260,302r-3,2l232,314r-9,2l295,145xm290,136r5,7l295,145r-5,-9xm5481,124r-35,85l5446,206r3,-31l5462,148r19,-24xm267,115r12,11l290,136,215,316r-11,2l183,316,267,115xm5489,110r-1,l5488,110r1,xm269,110r2,l269,110r,xm265,108r4,2l267,110r-2,-2xm5495,108r-2,2l5489,110r6,-2xm5496,108r,l5495,108r1,xm262,108r3,l262,108r,xm5449,108r7,l5456,110r-7,-2xm311,108r,l300,110r2,-2l311,108xm5414,93r7,3l5421,96r-7,-3l5414,93xm363,79r,l356,86r-7,5l349,89,363,79xm5385,65r7,7l5392,72r-7,-7xm5760,52r,75l5667,349r-10,-19l5652,311,5760,52xm510,38r-9,68l482,171r-25,61l424,290r-40,52l339,387r-53,41l230,461r-59,26l106,506r-66,9l40,3803r66,9l171,3831r59,26l286,3891r53,40l384,3978r40,51l457,4086r25,61l501,4212r9,68l5250,4280r9,-68l5278,4147r25,-61l5336,4029r40,-51l5421,3931r53,-40l5530,3857r59,-26l5654,3812r66,-9l5720,515r-66,-9l5589,487r-59,-26l5474,428r-53,-41l5376,342r-40,-52l5303,232r-25,-61l5259,106r-9,-68l510,38xm5366,16r3,12l5369,30r-3,-14xm396,r-5,30l381,56,363,79r,l396,xm5743,r17,l5760,31,5650,295r,-7l5652,271r3,-18l5643,274r-17,17l5617,298,5743,xm5702,r32,l5606,305r-24,9l5570,316,5702,xm5662,r32,l5561,318r-5,l5530,314,5662,xm5622,r32,l5523,312r-20,-8l5496,300,5622,xm5582,r31,l5489,295r-12,-10l5469,272,5582,xm5542,r31,l5463,265r-5,-5l5451,239r-3,-14l5495,113r7,-3l5509,105r-13,3l5542,xm5502,r31,l5488,110r-14,2l5456,108,5502,xm5462,r31,l5448,108r1,l5448,108,5423,98r-2,-2l5462,xm5421,r32,l5414,93r-12,-9l5392,72,5421,xm5381,r32,l5385,65,5373,42r-4,-14l5381,xm5364,r9,l5366,16r,-9l5364,xm471,l5289,r5,70l5308,138r24,63l5364,260r40,52l5451,360r52,40l5561,433r63,24l5690,471r70,6l5760,3842r-70,5l5624,3861r-63,24l5503,3919r-52,40l5404,4006r-40,52l5332,4118r-24,62l5294,4248r-5,72l471,4320r-5,-72l452,4180r-24,-62l396,4058r-40,-52l309,3959r-52,-40l199,3885r-63,-24l70,3847,,3842,,477r70,-6l136,457r63,-24l257,400r52,-40l356,312r40,-52l428,201r24,-63l466,70,471,xm356,r31,l349,89r-9,7l314,106r-3,2l356,xm316,r31,l302,108r-16,4l271,110,316,xm276,r31,l262,108r-11,-3l260,110,176,314r-24,-9l148,302,276,xm236,r31,l143,298r-12,-8l120,278,236,xm195,r32,l113,271r-5,-9l105,253r3,14l110,279,70,375,47,389r-17,5l195,xm155,r32,l21,398r-11,2l,400,,372,155,xm115,r32,l,351,,276,115,xm75,r31,l,255,,180,75,xm35,l66,,,159,,84,35,xm,l26,,,63,,xe" fillcolor="#3da7bb [3204]" strokecolor="#3da7bb [3204]" strokeweight="0">
+              <v:path arrowok="t" o:connecttype="custom" o:connectlocs="601663,6761163;549275,6858000;498475,6686550;442913,6680200;420688,6858000;476250,6613525;438150,6661150;471488,6434138;293688,6858000;174625,6381750;8664575,6442075;257175,6364288;8667750,6858000;8869363,6356350;8801100,6351588;166688,6858000;152400,6311900;144463,6297613;0,6526213;0,6492875;9072563,6234113;9144000,6627813;822325,903288;1104900,6437313;8408988,973138;8996363,554038;341313,501650;279400,498475;8972550,493713;227013,473075;434975,465138;8678863,431800;8756650,1081088;1028700,6273800;862013,833438;8648700,357188;9144000,234950;460375,215900;323850,504825;420688,171450;8661400,171450;576263,125413;9144000,82550;168275,6051550;8418513,6486525;8605838,614363;604838,88900;9117013,0;8975725,0;8664575,412750;8670925,0;8542338,0;8426450,219075;8736013,6221413;490538,6284913;679450,319088;454025,177800;227013,473075;309563,0;168275,0" o:connectangles="0,0,0,0,0,0,0,0,0,0,0,0,0,0,0,0,0,0,0,0,0,0,0,0,0,0,0,0,0,0,0,0,0,0,0,0,0,0,0,0,0,0,0,0,0,0,0,0,0,0,0,0,0,0,0,0,0,0,0,0"/>
+              <o:lock v:ext="edit" verticies="t"/>
+            </v:shape>
+            <w10:wrap anchorx="page" anchory="page"/>
+          </v:group>
+        </w:pict>
+      </w:r>
+      <w:r>
+        <w:br w:type="page"/>
+      </w:r>
     </w:p>
     <w:sectPr>
       <w:pgSz w:w="15840" w:h="12240" w:orient="landscape"/>

</xml_diff>